<commit_message>
ch imagenes, consejos y tipos
</commit_message>
<xml_diff>
--- a/CSS Proyecto Sitio Web (enunciado).docx
+++ b/CSS Proyecto Sitio Web (enunciado).docx
@@ -4777,6 +4777,15 @@
       <w:r>
         <w:t>distintos).</w:t>
       </w:r>
+      <w:r>
+        <w:t xml:space="preserve"> </w:t>
+      </w:r>
+      <w:r>
+        <w:rPr>
+          <w:b/>
+        </w:rPr>
+        <w:t>(1 HECHA)</w:t>
+      </w:r>
     </w:p>
     <w:p>
       <w:pPr>
@@ -4786,6 +4795,8 @@
           <w:sz w:val="16"/>
         </w:rPr>
       </w:pPr>
+      <w:bookmarkStart w:id="5" w:name="_GoBack"/>
+      <w:bookmarkEnd w:id="5"/>
     </w:p>
     <w:p>
       <w:pPr>
@@ -4867,6 +4878,15 @@
       <w:r>
         <w:t>distintos).</w:t>
       </w:r>
+      <w:r>
+        <w:t xml:space="preserve"> </w:t>
+      </w:r>
+      <w:r>
+        <w:rPr>
+          <w:b/>
+        </w:rPr>
+        <w:t>(1 HECHA CON EL DISPLAY)</w:t>
+      </w:r>
     </w:p>
     <w:p>
       <w:pPr>
@@ -4989,53 +5009,79 @@
         </w:tabs>
         <w:spacing w:before="197"/>
         <w:ind w:hanging="361"/>
-      </w:pPr>
-      <w:r>
+        <w:rPr>
+          <w:strike/>
+        </w:rPr>
+      </w:pPr>
+      <w:r>
+        <w:rPr>
+          <w:strike/>
+        </w:rPr>
         <w:t>Galería</w:t>
       </w:r>
       <w:r>
         <w:rPr>
-          <w:spacing w:val="-3"/>
-        </w:rPr>
-        <w:t xml:space="preserve"> </w:t>
-      </w:r>
-      <w:r>
+          <w:strike/>
+          <w:spacing w:val="-3"/>
+        </w:rPr>
+        <w:t xml:space="preserve"> </w:t>
+      </w:r>
+      <w:r>
+        <w:rPr>
+          <w:strike/>
+        </w:rPr>
         <w:t>de</w:t>
       </w:r>
       <w:r>
         <w:rPr>
-          <w:spacing w:val="-2"/>
-        </w:rPr>
-        <w:t xml:space="preserve"> </w:t>
-      </w:r>
-      <w:r>
+          <w:strike/>
+          <w:spacing w:val="-2"/>
+        </w:rPr>
+        <w:t xml:space="preserve"> </w:t>
+      </w:r>
+      <w:r>
+        <w:rPr>
+          <w:strike/>
+        </w:rPr>
         <w:t>imágenes</w:t>
       </w:r>
       <w:r>
         <w:rPr>
-          <w:spacing w:val="-2"/>
-        </w:rPr>
-        <w:t xml:space="preserve"> </w:t>
-      </w:r>
-      <w:r>
+          <w:strike/>
+          <w:spacing w:val="-2"/>
+        </w:rPr>
+        <w:t xml:space="preserve"> </w:t>
+      </w:r>
+      <w:r>
+        <w:rPr>
+          <w:strike/>
+        </w:rPr>
         <w:t>(al menos</w:t>
       </w:r>
       <w:r>
         <w:rPr>
-          <w:spacing w:val="-2"/>
-        </w:rPr>
-        <w:t xml:space="preserve"> </w:t>
-      </w:r>
-      <w:r>
+          <w:strike/>
+          <w:spacing w:val="-2"/>
+        </w:rPr>
+        <w:t xml:space="preserve"> </w:t>
+      </w:r>
+      <w:r>
+        <w:rPr>
+          <w:strike/>
+        </w:rPr>
         <w:t>12</w:t>
       </w:r>
       <w:r>
         <w:rPr>
-          <w:spacing w:val="-3"/>
-        </w:rPr>
-        <w:t xml:space="preserve"> </w:t>
-      </w:r>
-      <w:r>
+          <w:strike/>
+          <w:spacing w:val="-3"/>
+        </w:rPr>
+        <w:t xml:space="preserve"> </w:t>
+      </w:r>
+      <w:r>
+        <w:rPr>
+          <w:strike/>
+        </w:rPr>
         <w:t>imágenes).</w:t>
       </w:r>
     </w:p>
@@ -5047,8 +5093,6 @@
           <w:sz w:val="16"/>
         </w:rPr>
       </w:pPr>
-      <w:bookmarkStart w:id="5" w:name="_GoBack"/>
-      <w:bookmarkEnd w:id="5"/>
     </w:p>
     <w:p>
       <w:pPr>

</xml_diff>

<commit_message>
ch bootstrap hecho (en principio)
</commit_message>
<xml_diff>
--- a/CSS Proyecto Sitio Web (enunciado).docx
+++ b/CSS Proyecto Sitio Web (enunciado).docx
@@ -4219,15 +4219,7 @@
         <w:rPr>
           <w:strike/>
         </w:rPr>
-        <w:t>si</w:t>
-      </w:r>
-      <w:bookmarkStart w:id="4" w:name="_GoBack"/>
-      <w:bookmarkEnd w:id="4"/>
-      <w:r>
-        <w:rPr>
-          <w:strike/>
-        </w:rPr>
-        <w:t>milar</w:t>
+        <w:t>similar</w:t>
       </w:r>
       <w:r>
         <w:rPr>
@@ -4554,6 +4546,7 @@
         <w:pStyle w:val="Textoindependiente"/>
         <w:spacing w:before="7"/>
         <w:rPr>
+          <w:strike/>
           <w:sz w:val="16"/>
         </w:rPr>
       </w:pPr>
@@ -4570,106 +4563,152 @@
           <w:tab w:val="left" w:pos="821"/>
         </w:tabs>
         <w:ind w:hanging="361"/>
-      </w:pPr>
-      <w:r>
+        <w:rPr>
+          <w:strike/>
+        </w:rPr>
+      </w:pPr>
+      <w:r>
+        <w:rPr>
+          <w:strike/>
+        </w:rPr>
         <w:t>Eventos</w:t>
       </w:r>
       <w:r>
         <w:rPr>
+          <w:strike/>
           <w:spacing w:val="-5"/>
         </w:rPr>
         <w:t xml:space="preserve"> </w:t>
       </w:r>
       <w:r>
+        <w:rPr>
+          <w:strike/>
+        </w:rPr>
         <w:t>con</w:t>
       </w:r>
       <w:r>
         <w:rPr>
-          <w:spacing w:val="-2"/>
-        </w:rPr>
-        <w:t xml:space="preserve"> </w:t>
-      </w:r>
-      <w:r>
+          <w:strike/>
+          <w:spacing w:val="-2"/>
+        </w:rPr>
+        <w:t xml:space="preserve"> </w:t>
+      </w:r>
+      <w:r>
+        <w:rPr>
+          <w:strike/>
+        </w:rPr>
         <w:t>selectores</w:t>
       </w:r>
       <w:r>
         <w:rPr>
+          <w:strike/>
           <w:spacing w:val="-4"/>
         </w:rPr>
         <w:t xml:space="preserve"> </w:t>
       </w:r>
       <w:r>
+        <w:rPr>
+          <w:strike/>
+        </w:rPr>
         <w:t>por</w:t>
       </w:r>
       <w:r>
         <w:rPr>
+          <w:strike/>
           <w:spacing w:val="-5"/>
         </w:rPr>
         <w:t xml:space="preserve"> </w:t>
       </w:r>
       <w:r>
+        <w:rPr>
+          <w:strike/>
+        </w:rPr>
         <w:t>pseudoclase</w:t>
       </w:r>
       <w:r>
         <w:rPr>
+          <w:strike/>
           <w:spacing w:val="-4"/>
         </w:rPr>
         <w:t xml:space="preserve"> </w:t>
       </w:r>
       <w:r>
+        <w:rPr>
+          <w:strike/>
+        </w:rPr>
         <w:t>dinámica</w:t>
       </w:r>
       <w:r>
         <w:rPr>
+          <w:strike/>
           <w:spacing w:val="-4"/>
         </w:rPr>
         <w:t xml:space="preserve"> </w:t>
       </w:r>
       <w:r>
+        <w:rPr>
+          <w:strike/>
+        </w:rPr>
         <w:t>(al</w:t>
       </w:r>
       <w:r>
         <w:rPr>
-          <w:spacing w:val="-3"/>
-        </w:rPr>
-        <w:t xml:space="preserve"> </w:t>
-      </w:r>
-      <w:r>
+          <w:strike/>
+          <w:spacing w:val="-3"/>
+        </w:rPr>
+        <w:t xml:space="preserve"> </w:t>
+      </w:r>
+      <w:r>
+        <w:rPr>
+          <w:strike/>
+        </w:rPr>
         <w:t>menos</w:t>
       </w:r>
       <w:r>
         <w:rPr>
+          <w:strike/>
           <w:spacing w:val="-5"/>
         </w:rPr>
         <w:t xml:space="preserve"> </w:t>
       </w:r>
       <w:r>
+        <w:rPr>
+          <w:strike/>
+        </w:rPr>
         <w:t>3</w:t>
       </w:r>
       <w:r>
         <w:rPr>
+          <w:strike/>
           <w:spacing w:val="-6"/>
         </w:rPr>
         <w:t xml:space="preserve"> </w:t>
       </w:r>
       <w:r>
+        <w:rPr>
+          <w:strike/>
+        </w:rPr>
         <w:t>distintos).</w:t>
       </w:r>
       <w:r>
-        <w:t xml:space="preserve"> </w:t>
-      </w:r>
-      <w:r>
-        <w:rPr>
+        <w:rPr>
+          <w:strike/>
+        </w:rPr>
+        <w:t xml:space="preserve"> </w:t>
+      </w:r>
+      <w:r>
+        <w:rPr>
+          <w:strike/>
           <w:highlight w:val="yellow"/>
         </w:rPr>
-        <w:t xml:space="preserve">FOCUS, ACTIVE, </w:t>
+        <w:t>NOT</w:t>
       </w:r>
       <w:r>
         <w:rPr>
           <w:strike/>
           <w:highlight w:val="yellow"/>
         </w:rPr>
-        <w:t>HOVER</w:t>
+        <w:t>, ACTIVE, HOVER</w:t>
       </w:r>
     </w:p>
     <w:p>
@@ -4702,8 +4741,8 @@
           <w:tab w:val="left" w:pos="1373"/>
         </w:tabs>
       </w:pPr>
-      <w:bookmarkStart w:id="5" w:name="_bookmark4"/>
-      <w:bookmarkEnd w:id="5"/>
+      <w:bookmarkStart w:id="4" w:name="_bookmark4"/>
+      <w:bookmarkEnd w:id="4"/>
       <w:r>
         <w:t>Contenido</w:t>
       </w:r>
@@ -5064,79 +5103,117 @@
         </w:tabs>
         <w:spacing w:before="1"/>
         <w:ind w:hanging="361"/>
-      </w:pPr>
-      <w:r>
+        <w:rPr>
+          <w:strike/>
+        </w:rPr>
+      </w:pPr>
+      <w:r>
+        <w:rPr>
+          <w:strike/>
+        </w:rPr>
         <w:t>Tablas</w:t>
       </w:r>
       <w:r>
         <w:rPr>
-          <w:spacing w:val="-3"/>
-        </w:rPr>
-        <w:t xml:space="preserve"> </w:t>
-      </w:r>
-      <w:r>
+          <w:strike/>
+          <w:spacing w:val="-3"/>
+        </w:rPr>
+        <w:t xml:space="preserve"> </w:t>
+      </w:r>
+      <w:r>
+        <w:rPr>
+          <w:strike/>
+        </w:rPr>
         <w:t>(al menos</w:t>
       </w:r>
       <w:r>
         <w:rPr>
-          <w:spacing w:val="-2"/>
-        </w:rPr>
-        <w:t xml:space="preserve"> </w:t>
-      </w:r>
-      <w:r>
+          <w:strike/>
+          <w:spacing w:val="-2"/>
+        </w:rPr>
+        <w:t xml:space="preserve"> </w:t>
+      </w:r>
+      <w:r>
+        <w:rPr>
+          <w:strike/>
+        </w:rPr>
         <w:t>2</w:t>
       </w:r>
       <w:r>
         <w:rPr>
+          <w:strike/>
           <w:spacing w:val="-4"/>
         </w:rPr>
         <w:t xml:space="preserve"> </w:t>
       </w:r>
       <w:r>
+        <w:rPr>
+          <w:strike/>
+        </w:rPr>
         <w:t>y</w:t>
       </w:r>
       <w:r>
         <w:rPr>
-          <w:spacing w:val="-3"/>
-        </w:rPr>
-        <w:t xml:space="preserve"> </w:t>
-      </w:r>
-      <w:r>
+          <w:strike/>
+          <w:spacing w:val="-3"/>
+        </w:rPr>
+        <w:t xml:space="preserve"> </w:t>
+      </w:r>
+      <w:r>
+        <w:rPr>
+          <w:strike/>
+        </w:rPr>
         <w:t>que</w:t>
       </w:r>
       <w:r>
         <w:rPr>
-          <w:spacing w:val="-2"/>
-        </w:rPr>
-        <w:t xml:space="preserve"> </w:t>
-      </w:r>
-      <w:r>
+          <w:strike/>
+          <w:spacing w:val="-2"/>
+        </w:rPr>
+        <w:t xml:space="preserve"> </w:t>
+      </w:r>
+      <w:r>
+        <w:rPr>
+          <w:strike/>
+        </w:rPr>
         <w:t>presenten</w:t>
       </w:r>
       <w:r>
         <w:rPr>
-          <w:spacing w:val="-3"/>
-        </w:rPr>
-        <w:t xml:space="preserve"> </w:t>
-      </w:r>
-      <w:r>
+          <w:strike/>
+          <w:spacing w:val="-3"/>
+        </w:rPr>
+        <w:t xml:space="preserve"> </w:t>
+      </w:r>
+      <w:r>
+        <w:rPr>
+          <w:strike/>
+        </w:rPr>
         <w:t>aspectos</w:t>
       </w:r>
       <w:r>
         <w:rPr>
-          <w:spacing w:val="-2"/>
-        </w:rPr>
-        <w:t xml:space="preserve"> </w:t>
-      </w:r>
-      <w:r>
+          <w:strike/>
+          <w:spacing w:val="-2"/>
+        </w:rPr>
+        <w:t xml:space="preserve"> </w:t>
+      </w:r>
+      <w:r>
+        <w:rPr>
+          <w:strike/>
+        </w:rPr>
         <w:t>distintos).</w:t>
       </w:r>
       <w:r>
+        <w:rPr>
+          <w:strike/>
+        </w:rPr>
         <w:t xml:space="preserve"> </w:t>
       </w:r>
       <w:r>
         <w:rPr>
           <w:b/>
+          <w:strike/>
         </w:rPr>
         <w:t>(1 HECHA CON EL DISPLAY)</w:t>
       </w:r>
@@ -5146,6 +5223,7 @@
         <w:pStyle w:val="Textoindependiente"/>
         <w:spacing w:before="6"/>
         <w:rPr>
+          <w:strike/>
           <w:sz w:val="16"/>
         </w:rPr>
       </w:pPr>
@@ -5163,89 +5241,131 @@
         </w:tabs>
         <w:spacing w:before="1"/>
         <w:ind w:hanging="361"/>
-      </w:pPr>
-      <w:r>
+        <w:rPr>
+          <w:strike/>
+        </w:rPr>
+      </w:pPr>
+      <w:r>
+        <w:rPr>
+          <w:strike/>
+        </w:rPr>
         <w:t>Display</w:t>
       </w:r>
       <w:r>
         <w:rPr>
-          <w:spacing w:val="-3"/>
-        </w:rPr>
-        <w:t xml:space="preserve"> </w:t>
-      </w:r>
-      <w:r>
+          <w:strike/>
+          <w:spacing w:val="-3"/>
+        </w:rPr>
+        <w:t xml:space="preserve"> </w:t>
+      </w:r>
+      <w:r>
+        <w:rPr>
+          <w:strike/>
+        </w:rPr>
         <w:t>(las</w:t>
       </w:r>
       <w:r>
         <w:rPr>
-          <w:spacing w:val="-3"/>
-        </w:rPr>
-        <w:t xml:space="preserve"> </w:t>
-      </w:r>
-      <w:r>
+          <w:strike/>
+          <w:spacing w:val="-3"/>
+        </w:rPr>
+        <w:t xml:space="preserve"> </w:t>
+      </w:r>
+      <w:r>
+        <w:rPr>
+          <w:strike/>
+        </w:rPr>
         <w:t>tablas</w:t>
       </w:r>
       <w:r>
         <w:rPr>
-          <w:spacing w:val="-2"/>
-        </w:rPr>
-        <w:t xml:space="preserve"> </w:t>
-      </w:r>
-      <w:r>
+          <w:strike/>
+          <w:spacing w:val="-2"/>
+        </w:rPr>
+        <w:t xml:space="preserve"> </w:t>
+      </w:r>
+      <w:r>
+        <w:rPr>
+          <w:strike/>
+        </w:rPr>
         <w:t>no</w:t>
       </w:r>
       <w:r>
         <w:rPr>
+          <w:strike/>
           <w:spacing w:val="-4"/>
         </w:rPr>
         <w:t xml:space="preserve"> </w:t>
       </w:r>
       <w:r>
+        <w:rPr>
+          <w:strike/>
+        </w:rPr>
         <w:t>se</w:t>
       </w:r>
       <w:r>
         <w:rPr>
-          <w:spacing w:val="-2"/>
-        </w:rPr>
-        <w:t xml:space="preserve"> </w:t>
-      </w:r>
-      <w:r>
+          <w:strike/>
+          <w:spacing w:val="-2"/>
+        </w:rPr>
+        <w:t xml:space="preserve"> </w:t>
+      </w:r>
+      <w:r>
+        <w:rPr>
+          <w:strike/>
+        </w:rPr>
         <w:t>mostrarán</w:t>
       </w:r>
       <w:r>
         <w:rPr>
+          <w:strike/>
           <w:spacing w:val="-4"/>
         </w:rPr>
         <w:t xml:space="preserve"> </w:t>
       </w:r>
       <w:r>
+        <w:rPr>
+          <w:strike/>
+        </w:rPr>
         <w:t>en</w:t>
       </w:r>
       <w:r>
         <w:rPr>
-          <w:spacing w:val="-2"/>
-        </w:rPr>
-        <w:t xml:space="preserve"> </w:t>
-      </w:r>
-      <w:r>
+          <w:strike/>
+          <w:spacing w:val="-2"/>
+        </w:rPr>
+        <w:t xml:space="preserve"> </w:t>
+      </w:r>
+      <w:r>
+        <w:rPr>
+          <w:strike/>
+        </w:rPr>
         <w:t>la</w:t>
       </w:r>
       <w:r>
         <w:rPr>
-          <w:spacing w:val="-3"/>
-        </w:rPr>
-        <w:t xml:space="preserve"> </w:t>
-      </w:r>
-      <w:r>
+          <w:strike/>
+          <w:spacing w:val="-3"/>
+        </w:rPr>
+        <w:t xml:space="preserve"> </w:t>
+      </w:r>
+      <w:r>
+        <w:rPr>
+          <w:strike/>
+        </w:rPr>
         <w:t>versión</w:t>
       </w:r>
       <w:r>
         <w:rPr>
-          <w:spacing w:val="-3"/>
-        </w:rPr>
-        <w:t xml:space="preserve"> </w:t>
-      </w:r>
-      <w:r>
+          <w:strike/>
+          <w:spacing w:val="-3"/>
+        </w:rPr>
+        <w:t xml:space="preserve"> </w:t>
+      </w:r>
+      <w:r>
+        <w:rPr>
+          <w:strike/>
+        </w:rPr>
         <w:t>móvil).</w:t>
       </w:r>
     </w:p>
@@ -5343,6 +5463,7 @@
         <w:pStyle w:val="Textoindependiente"/>
         <w:spacing w:before="6"/>
         <w:rPr>
+          <w:strike/>
           <w:sz w:val="16"/>
         </w:rPr>
       </w:pPr>
@@ -5361,125 +5482,181 @@
         <w:ind w:hanging="361"/>
         <w:rPr>
           <w:b/>
-        </w:rPr>
-      </w:pPr>
-      <w:r>
+          <w:strike/>
+        </w:rPr>
+      </w:pPr>
+      <w:r>
+        <w:rPr>
+          <w:strike/>
+        </w:rPr>
         <w:t>Cards</w:t>
       </w:r>
       <w:r>
         <w:rPr>
-          <w:spacing w:val="-3"/>
-        </w:rPr>
-        <w:t xml:space="preserve"> </w:t>
-      </w:r>
-      <w:r>
+          <w:strike/>
+          <w:spacing w:val="-3"/>
+        </w:rPr>
+        <w:t xml:space="preserve"> </w:t>
+      </w:r>
+      <w:r>
+        <w:rPr>
+          <w:strike/>
+        </w:rPr>
         <w:t>(al</w:t>
       </w:r>
       <w:r>
         <w:rPr>
+          <w:strike/>
           <w:spacing w:val="-1"/>
         </w:rPr>
         <w:t xml:space="preserve"> </w:t>
       </w:r>
       <w:r>
+        <w:rPr>
+          <w:strike/>
+        </w:rPr>
         <w:t>menos</w:t>
       </w:r>
       <w:r>
         <w:rPr>
+          <w:strike/>
           <w:spacing w:val="-1"/>
         </w:rPr>
         <w:t xml:space="preserve"> </w:t>
       </w:r>
       <w:r>
+        <w:rPr>
+          <w:strike/>
+        </w:rPr>
         <w:t>4</w:t>
       </w:r>
       <w:r>
         <w:rPr>
+          <w:strike/>
           <w:spacing w:val="-5"/>
         </w:rPr>
         <w:t xml:space="preserve"> </w:t>
       </w:r>
       <w:r>
+        <w:rPr>
+          <w:strike/>
+        </w:rPr>
         <w:t>tarjetas</w:t>
       </w:r>
       <w:r>
         <w:rPr>
-          <w:spacing w:val="-2"/>
-        </w:rPr>
-        <w:t xml:space="preserve"> </w:t>
-      </w:r>
-      <w:r>
+          <w:strike/>
+          <w:spacing w:val="-2"/>
+        </w:rPr>
+        <w:t xml:space="preserve"> </w:t>
+      </w:r>
+      <w:r>
+        <w:rPr>
+          <w:strike/>
+        </w:rPr>
         <w:t>con imagen</w:t>
       </w:r>
       <w:r>
         <w:rPr>
-          <w:spacing w:val="-2"/>
-        </w:rPr>
-        <w:t xml:space="preserve"> </w:t>
-      </w:r>
-      <w:r>
+          <w:strike/>
+          <w:spacing w:val="-2"/>
+        </w:rPr>
+        <w:t xml:space="preserve"> </w:t>
+      </w:r>
+      <w:r>
+        <w:rPr>
+          <w:strike/>
+        </w:rPr>
         <w:t>y</w:t>
       </w:r>
       <w:r>
         <w:rPr>
+          <w:strike/>
           <w:spacing w:val="-1"/>
         </w:rPr>
         <w:t xml:space="preserve"> </w:t>
       </w:r>
       <w:r>
+        <w:rPr>
+          <w:strike/>
+        </w:rPr>
         <w:t>texto,</w:t>
       </w:r>
       <w:r>
         <w:rPr>
+          <w:strike/>
           <w:spacing w:val="-6"/>
         </w:rPr>
         <w:t xml:space="preserve"> </w:t>
       </w:r>
       <w:r>
+        <w:rPr>
+          <w:strike/>
+        </w:rPr>
         <w:t>y</w:t>
       </w:r>
       <w:r>
         <w:rPr>
+          <w:strike/>
           <w:spacing w:val="-1"/>
         </w:rPr>
         <w:t xml:space="preserve"> </w:t>
       </w:r>
       <w:r>
+        <w:rPr>
+          <w:strike/>
+        </w:rPr>
         <w:t>que</w:t>
       </w:r>
       <w:r>
         <w:rPr>
-          <w:spacing w:val="-3"/>
-        </w:rPr>
-        <w:t xml:space="preserve"> </w:t>
-      </w:r>
-      <w:r>
+          <w:strike/>
+          <w:spacing w:val="-3"/>
+        </w:rPr>
+        <w:t xml:space="preserve"> </w:t>
+      </w:r>
+      <w:r>
+        <w:rPr>
+          <w:strike/>
+        </w:rPr>
         <w:t>presenten</w:t>
       </w:r>
       <w:r>
         <w:rPr>
-          <w:spacing w:val="-2"/>
-        </w:rPr>
-        <w:t xml:space="preserve"> </w:t>
-      </w:r>
-      <w:r>
+          <w:strike/>
+          <w:spacing w:val="-2"/>
+        </w:rPr>
+        <w:t xml:space="preserve"> </w:t>
+      </w:r>
+      <w:r>
+        <w:rPr>
+          <w:strike/>
+        </w:rPr>
         <w:t>aspectos</w:t>
       </w:r>
       <w:r>
         <w:rPr>
-          <w:spacing w:val="-3"/>
-        </w:rPr>
-        <w:t xml:space="preserve"> </w:t>
-      </w:r>
-      <w:r>
+          <w:strike/>
+          <w:spacing w:val="-3"/>
+        </w:rPr>
+        <w:t xml:space="preserve"> </w:t>
+      </w:r>
+      <w:r>
+        <w:rPr>
+          <w:strike/>
+        </w:rPr>
         <w:t>distintos).</w:t>
       </w:r>
       <w:r>
+        <w:rPr>
+          <w:strike/>
+        </w:rPr>
         <w:t xml:space="preserve"> </w:t>
       </w:r>
       <w:r>
         <w:rPr>
           <w:b/>
+          <w:strike/>
         </w:rPr>
         <w:t>(FALTAN 2)</w:t>
       </w:r>
@@ -5839,6 +6016,8 @@
         </w:rPr>
         <w:t>elementos).</w:t>
       </w:r>
+      <w:bookmarkStart w:id="5" w:name="_GoBack"/>
+      <w:bookmarkEnd w:id="5"/>
     </w:p>
     <w:p>
       <w:pPr>
@@ -6003,147 +6182,158 @@
         </w:tabs>
         <w:spacing w:before="197"/>
         <w:ind w:hanging="361"/>
-      </w:pPr>
-      <w:r>
+        <w:rPr>
+          <w:strike/>
+        </w:rPr>
+      </w:pPr>
+      <w:r>
+        <w:rPr>
+          <w:strike/>
+        </w:rPr>
         <w:t>Alertas</w:t>
       </w:r>
       <w:r>
         <w:rPr>
-          <w:spacing w:val="-2"/>
-        </w:rPr>
-        <w:t xml:space="preserve"> </w:t>
-      </w:r>
-      <w:r>
+          <w:strike/>
+          <w:spacing w:val="-2"/>
+        </w:rPr>
+        <w:t xml:space="preserve"> </w:t>
+      </w:r>
+      <w:r>
+        <w:rPr>
+          <w:strike/>
+        </w:rPr>
         <w:t>(al menos</w:t>
       </w:r>
       <w:r>
         <w:rPr>
+          <w:strike/>
           <w:spacing w:val="-1"/>
         </w:rPr>
         <w:t xml:space="preserve"> </w:t>
       </w:r>
       <w:r>
+        <w:rPr>
+          <w:strike/>
+        </w:rPr>
         <w:t>4,</w:t>
       </w:r>
       <w:r>
         <w:rPr>
+          <w:strike/>
           <w:spacing w:val="-5"/>
         </w:rPr>
         <w:t xml:space="preserve"> </w:t>
       </w:r>
       <w:r>
+        <w:rPr>
+          <w:strike/>
+        </w:rPr>
         <w:t>2</w:t>
       </w:r>
       <w:r>
         <w:rPr>
+          <w:strike/>
           <w:spacing w:val="-4"/>
         </w:rPr>
         <w:t xml:space="preserve"> </w:t>
       </w:r>
       <w:r>
+        <w:rPr>
+          <w:strike/>
+        </w:rPr>
         <w:t>de</w:t>
       </w:r>
       <w:r>
         <w:rPr>
-          <w:spacing w:val="-2"/>
-        </w:rPr>
-        <w:t xml:space="preserve"> </w:t>
-      </w:r>
-      <w:r>
+          <w:strike/>
+          <w:spacing w:val="-2"/>
+        </w:rPr>
+        <w:t xml:space="preserve"> </w:t>
+      </w:r>
+      <w:r>
+        <w:rPr>
+          <w:strike/>
+        </w:rPr>
         <w:t>ellas</w:t>
       </w:r>
       <w:r>
         <w:rPr>
-          <w:spacing w:val="-2"/>
-        </w:rPr>
-        <w:t xml:space="preserve"> </w:t>
-      </w:r>
-      <w:r>
+          <w:strike/>
+          <w:spacing w:val="-2"/>
+        </w:rPr>
+        <w:t xml:space="preserve"> </w:t>
+      </w:r>
+      <w:r>
+        <w:rPr>
+          <w:strike/>
+        </w:rPr>
         <w:t>con</w:t>
       </w:r>
       <w:r>
         <w:rPr>
-          <w:spacing w:val="-2"/>
-        </w:rPr>
-        <w:t xml:space="preserve"> </w:t>
-      </w:r>
-      <w:r>
+          <w:strike/>
+          <w:spacing w:val="-2"/>
+        </w:rPr>
+        <w:t xml:space="preserve"> </w:t>
+      </w:r>
+      <w:r>
+        <w:rPr>
+          <w:strike/>
+        </w:rPr>
         <w:t>ventana</w:t>
       </w:r>
       <w:r>
         <w:rPr>
-          <w:spacing w:val="-2"/>
-        </w:rPr>
-        <w:t xml:space="preserve"> </w:t>
-      </w:r>
-      <w:r>
+          <w:strike/>
+          <w:spacing w:val="-2"/>
+        </w:rPr>
+        <w:t xml:space="preserve"> </w:t>
+      </w:r>
+      <w:r>
+        <w:rPr>
+          <w:strike/>
+        </w:rPr>
         <w:t>y</w:t>
       </w:r>
       <w:r>
         <w:rPr>
+          <w:strike/>
           <w:spacing w:val="-1"/>
         </w:rPr>
         <w:t xml:space="preserve"> </w:t>
       </w:r>
       <w:r>
+        <w:rPr>
+          <w:strike/>
+        </w:rPr>
         <w:t>botón</w:t>
       </w:r>
       <w:r>
         <w:rPr>
+          <w:strike/>
           <w:spacing w:val="2"/>
         </w:rPr>
         <w:t xml:space="preserve"> </w:t>
       </w:r>
       <w:r>
+        <w:rPr>
+          <w:strike/>
+        </w:rPr>
         <w:t>de</w:t>
       </w:r>
       <w:r>
         <w:rPr>
+          <w:strike/>
           <w:spacing w:val="3"/>
         </w:rPr>
         <w:t xml:space="preserve"> </w:t>
       </w:r>
       <w:r>
+        <w:rPr>
+          <w:strike/>
+        </w:rPr>
         <w:t>cierre).</w:t>
-      </w:r>
-      <w:r>
-        <w:t xml:space="preserve"> </w:t>
-      </w:r>
-      <w:r>
-        <w:rPr>
-          <w:b/>
-        </w:rPr>
-        <w:t>(2</w:t>
-      </w:r>
-      <w:r>
-        <w:rPr>
-          <w:b/>
-        </w:rPr>
-        <w:t xml:space="preserve"> ALERTA</w:t>
-      </w:r>
-      <w:r>
-        <w:rPr>
-          <w:b/>
-        </w:rPr>
-        <w:t>S</w:t>
-      </w:r>
-      <w:r>
-        <w:rPr>
-          <w:b/>
-        </w:rPr>
-        <w:t xml:space="preserve"> HECHA</w:t>
-      </w:r>
-      <w:r>
-        <w:rPr>
-          <w:b/>
-        </w:rPr>
-        <w:t>S, 1</w:t>
-      </w:r>
-      <w:r>
-        <w:rPr>
-          <w:b/>
-        </w:rPr>
-        <w:t xml:space="preserve"> CON CIERRE)</w:t>
       </w:r>
     </w:p>
     <w:p>
@@ -6619,98 +6809,144 @@
         <w:pStyle w:val="Textoindependiente"/>
         <w:ind w:left="100" w:right="108" w:firstLine="360"/>
         <w:jc w:val="both"/>
-      </w:pPr>
-      <w:r>
+        <w:rPr>
+          <w:strike/>
+        </w:rPr>
+      </w:pPr>
+      <w:r>
+        <w:rPr>
+          <w:strike/>
+        </w:rPr>
         <w:t>El usuario debe saber en todo momento donde está situado dentro del sitio. Para ello se hará uso de la</w:t>
       </w:r>
       <w:r>
         <w:rPr>
-          <w:spacing w:val="1"/>
-        </w:rPr>
-        <w:t xml:space="preserve"> </w:t>
-      </w:r>
-      <w:r>
+          <w:strike/>
+          <w:spacing w:val="1"/>
+        </w:rPr>
+        <w:t xml:space="preserve"> </w:t>
+      </w:r>
+      <w:r>
+        <w:rPr>
+          <w:strike/>
+        </w:rPr>
         <w:t>navegación secundaria Breadcrumb, también llamada navegación de miga de pan. Como a veces hay títulos</w:t>
       </w:r>
       <w:r>
         <w:rPr>
-          <w:spacing w:val="1"/>
-        </w:rPr>
-        <w:t xml:space="preserve"> </w:t>
-      </w:r>
-      <w:r>
+          <w:strike/>
+          <w:spacing w:val="1"/>
+        </w:rPr>
+        <w:t xml:space="preserve"> </w:t>
+      </w:r>
+      <w:r>
+        <w:rPr>
+          <w:strike/>
+        </w:rPr>
         <w:t>muy</w:t>
       </w:r>
       <w:r>
         <w:rPr>
-          <w:spacing w:val="-3"/>
-        </w:rPr>
-        <w:t xml:space="preserve"> </w:t>
-      </w:r>
-      <w:r>
+          <w:strike/>
+          <w:spacing w:val="-3"/>
+        </w:rPr>
+        <w:t xml:space="preserve"> </w:t>
+      </w:r>
+      <w:r>
+        <w:rPr>
+          <w:strike/>
+        </w:rPr>
         <w:t>largos,</w:t>
       </w:r>
       <w:r>
         <w:rPr>
+          <w:strike/>
           <w:spacing w:val="-5"/>
         </w:rPr>
         <w:t xml:space="preserve"> </w:t>
       </w:r>
       <w:r>
+        <w:rPr>
+          <w:strike/>
+        </w:rPr>
         <w:t>en</w:t>
       </w:r>
       <w:r>
         <w:rPr>
-          <w:spacing w:val="-2"/>
-        </w:rPr>
-        <w:t xml:space="preserve"> </w:t>
-      </w:r>
-      <w:r>
+          <w:strike/>
+          <w:spacing w:val="-2"/>
+        </w:rPr>
+        <w:t xml:space="preserve"> </w:t>
+      </w:r>
+      <w:r>
+        <w:rPr>
+          <w:strike/>
+        </w:rPr>
         <w:t>la</w:t>
       </w:r>
       <w:r>
         <w:rPr>
-          <w:spacing w:val="-2"/>
-        </w:rPr>
-        <w:t xml:space="preserve"> </w:t>
-      </w:r>
-      <w:r>
+          <w:strike/>
+          <w:spacing w:val="-2"/>
+        </w:rPr>
+        <w:t xml:space="preserve"> </w:t>
+      </w:r>
+      <w:r>
+        <w:rPr>
+          <w:strike/>
+        </w:rPr>
         <w:t>versión</w:t>
       </w:r>
       <w:r>
         <w:rPr>
-          <w:spacing w:val="-3"/>
-        </w:rPr>
-        <w:t xml:space="preserve"> </w:t>
-      </w:r>
-      <w:r>
+          <w:strike/>
+          <w:spacing w:val="-3"/>
+        </w:rPr>
+        <w:t xml:space="preserve"> </w:t>
+      </w:r>
+      <w:r>
+        <w:rPr>
+          <w:strike/>
+        </w:rPr>
         <w:t>móvil</w:t>
       </w:r>
       <w:r>
         <w:rPr>
-          <w:spacing w:val="1"/>
-        </w:rPr>
-        <w:t xml:space="preserve"> </w:t>
-      </w:r>
-      <w:r>
+          <w:strike/>
+          <w:spacing w:val="1"/>
+        </w:rPr>
+        <w:t xml:space="preserve"> </w:t>
+      </w:r>
+      <w:r>
+        <w:rPr>
+          <w:strike/>
+        </w:rPr>
         <w:t>se</w:t>
       </w:r>
       <w:r>
         <w:rPr>
-          <w:spacing w:val="-2"/>
-        </w:rPr>
-        <w:t xml:space="preserve"> </w:t>
-      </w:r>
-      <w:r>
+          <w:strike/>
+          <w:spacing w:val="-2"/>
+        </w:rPr>
+        <w:t xml:space="preserve"> </w:t>
+      </w:r>
+      <w:r>
+        <w:rPr>
+          <w:strike/>
+        </w:rPr>
         <w:t>prescindirá</w:t>
       </w:r>
       <w:r>
         <w:rPr>
+          <w:strike/>
           <w:spacing w:val="-1"/>
         </w:rPr>
         <w:t xml:space="preserve"> </w:t>
       </w:r>
       <w:r>
+        <w:rPr>
+          <w:strike/>
+        </w:rPr>
         <w:t>del Breadcrumb.</w:t>
       </w:r>
     </w:p>
@@ -6813,24 +7049,6 @@
       <w:r>
         <w:t>texto.</w:t>
       </w:r>
-    </w:p>
-    <w:p>
-      <w:pPr>
-        <w:pStyle w:val="Textoindependiente"/>
-      </w:pPr>
-    </w:p>
-    <w:p>
-      <w:pPr>
-        <w:pStyle w:val="Textoindependiente"/>
-      </w:pPr>
-      <w:r>
-        <w:t>Inicio &gt;&gt; Basico &gt;&gt; Salud</w:t>
-      </w:r>
-    </w:p>
-    <w:p>
-      <w:pPr>
-        <w:pStyle w:val="Textoindependiente"/>
-      </w:pPr>
     </w:p>
     <w:p>
       <w:pPr>
@@ -10074,7 +10292,7 @@
                   <w:rPr>
                     <w:noProof/>
                   </w:rPr>
-                  <w:t>3</w:t>
+                  <w:t>5</w:t>
                 </w:r>
                 <w:r>
                   <w:fldChar w:fldCharType="end"/>

</xml_diff>